<commit_message>
Added Product Route and implement Requests for GET and POST
</commit_message>
<xml_diff>
--- a/Crediantials.docx
+++ b/Crediantials.docx
@@ -4,6 +4,9 @@
   <w:body>
     <w:p>
       <w:pPr>
+        <w:numPr>
+          <w:numId w:val="0"/>
+        </w:numPr>
         <w:rPr>
           <w:rFonts w:hint="default"/>
           <w:lang w:val="en-US"/>
@@ -14,13 +17,6 @@
           <w:rFonts w:hint="default"/>
           <w:lang w:val="en-US"/>
         </w:rPr>
-        <w:t xml:space="preserve">O-AUTH Client ID for IOS:   </w:t>
-      </w:r>
-      <w:r>
-        <w:rPr>
-          <w:rFonts w:hint="default"/>
-          <w:lang w:val="en-US"/>
-        </w:rPr>
         <w:br w:type="textWrapping"/>
       </w:r>
       <w:r>
@@ -35,18 +31,20 @@
           <w:rFonts w:hint="default"/>
           <w:lang w:val="en-US"/>
         </w:rPr>
-        <w:t>”628112462978-e5a2hidcn7u18h5n4pof6b3eoh7hsctg.apps.googleusercontent.com”</w:t>
-      </w:r>
-      <w:r>
-        <w:rPr>
-          <w:rFonts w:hint="default"/>
-          <w:lang w:val="en-US"/>
-        </w:rPr>
         <w:br w:type="textWrapping"/>
       </w:r>
       <w:r>
         <w:rPr>
           <w:rFonts w:hint="default"/>
+          <w:b/>
+          <w:bCs/>
+          <w:lang w:val="en-US"/>
+        </w:rPr>
+        <w:t>New SHA-1 Key:</w:t>
+      </w:r>
+      <w:r>
+        <w:rPr>
+          <w:rFonts w:hint="default"/>
           <w:lang w:val="en-US"/>
         </w:rPr>
         <w:br w:type="textWrapping"/>
@@ -56,13 +54,6 @@
           <w:rFonts w:hint="default"/>
           <w:lang w:val="en-US"/>
         </w:rPr>
-        <w:t>O-AUTHCLient ID for Android:</w:t>
-      </w:r>
-      <w:r>
-        <w:rPr>
-          <w:rFonts w:hint="default"/>
-          <w:lang w:val="en-US"/>
-        </w:rPr>
         <w:br w:type="textWrapping"/>
       </w:r>
       <w:r>
@@ -70,7 +61,40 @@
           <w:rFonts w:hint="default"/>
           <w:lang w:val="en-US"/>
         </w:rPr>
-        <w:t>”628112462978-e3nsss3sr94e95u0qk9cugv07i5m31dr.apps.googleusercontent.com”</w:t>
+        <w:t>”5E:8F:16:06:2E:A3:CD:2C:4A:0D:54:78:76:BA:A6:F3:8C:AB:F6:25”</w:t>
+      </w:r>
+    </w:p>
+    <w:p>
+      <w:pPr>
+        <w:widowControl w:val="0"/>
+        <w:numPr>
+          <w:numId w:val="0"/>
+        </w:numPr>
+        <w:jc w:val="both"/>
+        <w:rPr>
+          <w:rFonts w:hint="default"/>
+          <w:lang w:val="en-US"/>
+        </w:rPr>
+      </w:pPr>
+    </w:p>
+    <w:p>
+      <w:pPr>
+        <w:numPr>
+          <w:numId w:val="0"/>
+        </w:numPr>
+        <w:rPr>
+          <w:rFonts w:hint="default"/>
+          <w:lang w:val="en-US"/>
+        </w:rPr>
+      </w:pPr>
+      <w:r>
+        <w:rPr>
+          <w:rFonts w:hint="default"/>
+          <w:b/>
+          <w:bCs/>
+          <w:lang w:val="en-US"/>
+        </w:rPr>
+        <w:t>MongoDB:</w:t>
       </w:r>
       <w:r>
         <w:rPr>
@@ -91,87 +115,17 @@
           <w:rFonts w:hint="default"/>
           <w:lang w:val="en-US"/>
         </w:rPr>
-        <w:t>SHA-1 Key for android:</w:t>
-      </w:r>
-      <w:r>
-        <w:rPr>
-          <w:rFonts w:hint="default"/>
-          <w:lang w:val="en-US"/>
-        </w:rPr>
-        <w:br w:type="textWrapping"/>
-      </w:r>
-      <w:r>
-        <w:rPr>
-          <w:rFonts w:hint="default"/>
-          <w:lang w:val="en-US"/>
-        </w:rPr>
-        <w:br w:type="textWrapping"/>
-      </w:r>
-      <w:r>
-        <w:rPr>
-          <w:rFonts w:hint="default"/>
-          <w:lang w:val="en-US"/>
-        </w:rPr>
-        <w:t>”BD:8A:E0:11:4B:BC:17:04:19:C1:85:03:59:BF:B4:58:86:05:7B:3B”</w:t>
-      </w:r>
-      <w:r>
-        <w:rPr>
-          <w:rFonts w:hint="default"/>
-          <w:lang w:val="en-US"/>
-        </w:rPr>
-        <w:br w:type="textWrapping"/>
-      </w:r>
-      <w:r>
-        <w:rPr>
-          <w:rFonts w:hint="default"/>
-          <w:lang w:val="en-US"/>
-        </w:rPr>
-        <w:br w:type="textWrapping"/>
-      </w:r>
-      <w:r>
-        <w:rPr>
-          <w:rFonts w:hint="default"/>
-          <w:lang w:val="en-US"/>
-        </w:rPr>
-        <w:br w:type="textWrapping"/>
-      </w:r>
-      <w:r>
-        <w:rPr>
-          <w:rFonts w:hint="default"/>
-          <w:lang w:val="en-US"/>
-        </w:rPr>
-        <w:br w:type="textWrapping"/>
-      </w:r>
-      <w:r>
-        <w:rPr>
-          <w:rFonts w:hint="default"/>
-          <w:lang w:val="en-US"/>
-        </w:rPr>
-        <w:t>New SHA-1 Key:</w:t>
-      </w:r>
-      <w:r>
-        <w:rPr>
-          <w:rFonts w:hint="default"/>
-          <w:lang w:val="en-US"/>
-        </w:rPr>
-        <w:br w:type="textWrapping"/>
-      </w:r>
-      <w:r>
-        <w:rPr>
-          <w:rFonts w:hint="default"/>
-          <w:lang w:val="en-US"/>
-        </w:rPr>
-        <w:br w:type="textWrapping"/>
-      </w:r>
-      <w:r>
-        <w:rPr>
-          <w:rFonts w:hint="default"/>
-          <w:lang w:val="en-US"/>
-        </w:rPr>
-        <w:t>”5E:8F:16:06:2E:A3:CD:2C:4A:0D:54:78:76:BA:A6:F3:8C:AB:F6:25”</w:t>
+        <w:t>USER_NAME: “AMEER_HAMZA”      PASSWORD: “AMEER_HAMZA</w:t>
       </w:r>
       <w:bookmarkStart w:id="0" w:name="_GoBack"/>
       <w:bookmarkEnd w:id="0"/>
+      <w:r>
+        <w:rPr>
+          <w:rFonts w:hint="default"/>
+          <w:lang w:val="en-US"/>
+        </w:rPr>
+        <w:t>”</w:t>
+      </w:r>
     </w:p>
     <w:sectPr>
       <w:pgSz w:w="11906" w:h="16838"/>

</xml_diff>